<commit_message>
Continue with Week 1 in Coursera Stanford ML
</commit_message>
<xml_diff>
--- a/MachineLearning/Coursera/StanfordMachineLearning/Week1/Week1_Intro.docx
+++ b/MachineLearning/Coursera/StanfordMachineLearning/Week1/Week1_Intro.docx
@@ -404,7 +404,15 @@
         <w:t xml:space="preserve"> T = act of classifying an email as spam or not</w:t>
       </w:r>
       <w:r>
-        <w:t>, E = watching you label the emails, P = % of emails correctly ID’ed as spam</w:t>
+        <w:t xml:space="preserve">, E = watching you label the emails, P = % of emails correctly </w:t>
+      </w:r>
+      <w:proofErr w:type="spellStart"/>
+      <w:r>
+        <w:t>ID’ed</w:t>
+      </w:r>
+      <w:proofErr w:type="spellEnd"/>
+      <w:r>
+        <w:t xml:space="preserve"> as spam</w:t>
       </w:r>
     </w:p>
     <w:p>
@@ -510,7 +518,15 @@
         <w:t>relationship</w:t>
       </w:r>
       <w:r>
-        <w:t xml:space="preserve"> between the input + output.</w:t>
+        <w:t xml:space="preserve"> between the input </w:t>
+      </w:r>
+      <w:proofErr w:type="gramStart"/>
+      <w:r>
+        <w:t>+</w:t>
+      </w:r>
+      <w:proofErr w:type="gramEnd"/>
+      <w:r>
+        <w:t xml:space="preserve"> output.</w:t>
       </w:r>
     </w:p>
     <w:p>
@@ -1151,7 +1167,7 @@
           <w:ilvl w:val="0"/>
           <w:numId w:val="0"/>
         </w:numPr>
-        <w:ind w:left="360" w:hanging="360"/>
+        <w:ind w:left="360"/>
       </w:pPr>
       <w:r>
         <w:rPr>
@@ -1159,8 +1175,8 @@
         </w:rPr>
         <w:drawing>
           <wp:inline distT="0" distB="0" distL="0" distR="0" wp14:anchorId="7380DB1D" wp14:editId="70FEB565">
-            <wp:extent cx="5943600" cy="2263775"/>
-            <wp:effectExtent l="0" t="0" r="0" b="3175"/>
+            <wp:extent cx="4732327" cy="1802431"/>
+            <wp:effectExtent l="0" t="0" r="0" b="7620"/>
             <wp:docPr id="1" name="Picture 1"/>
             <wp:cNvGraphicFramePr>
               <a:graphicFrameLocks xmlns:a="http://schemas.openxmlformats.org/drawingml/2006/main" noChangeAspect="1"/>
@@ -1173,7 +1189,7 @@
                     <pic:cNvPicPr/>
                   </pic:nvPicPr>
                   <pic:blipFill>
-                    <a:blip r:embed="rId5"/>
+                    <a:blip r:embed="rId6"/>
                     <a:stretch>
                       <a:fillRect/>
                     </a:stretch>
@@ -1181,7 +1197,7 @@
                   <pic:spPr>
                     <a:xfrm>
                       <a:off x="0" y="0"/>
-                      <a:ext cx="5943600" cy="2263775"/>
+                      <a:ext cx="4755262" cy="1811166"/>
                     </a:xfrm>
                     <a:prstGeom prst="rect">
                       <a:avLst/>
@@ -1417,7 +1433,15 @@
         <w:t>Cocktail Party Algorithm</w:t>
       </w:r>
       <w:r>
-        <w:t xml:space="preserve">", allows you to find structure in a chaotic environment. (i.e. identifying individual voices </w:t>
+        <w:t>", allows you to find structure in a chaotic environment. (</w:t>
+      </w:r>
+      <w:proofErr w:type="gramStart"/>
+      <w:r>
+        <w:t>i.e</w:t>
+      </w:r>
+      <w:proofErr w:type="gramEnd"/>
+      <w:r>
+        <w:t xml:space="preserve">. identifying individual voices </w:t>
       </w:r>
       <w:r>
         <w:t>+</w:t>
@@ -1425,7 +1449,7 @@
       <w:r>
         <w:t xml:space="preserve"> music from a mesh of sounds at a </w:t>
       </w:r>
-      <w:hyperlink r:id="rId6" w:tgtFrame="_blank" w:history="1">
+      <w:hyperlink r:id="rId7" w:tgtFrame="_blank" w:history="1">
         <w:r>
           <w:rPr>
             <w:color w:val="0275D8"/>
@@ -1448,29 +1472,79 @@
         <w:ind w:left="1440"/>
       </w:pPr>
       <w:r>
+        <w:t xml:space="preserve">Imagine a party in a room full of people </w:t>
+      </w:r>
+      <w:r>
+        <w:t xml:space="preserve">all </w:t>
+      </w:r>
+      <w:r>
+        <w:t xml:space="preserve">talking at the same time </w:t>
+      </w:r>
+      <w:r>
+        <w:t>(</w:t>
+      </w:r>
+      <w:r>
+        <w:t xml:space="preserve">causes </w:t>
+      </w:r>
+      <w:r>
+        <w:t xml:space="preserve">many </w:t>
+      </w:r>
+      <w:r>
+        <w:t>overlapping voices), so it’s</w:t>
+      </w:r>
+      <w:r>
+        <w:t xml:space="preserve"> almost hard to hear the person in front of you. </w:t>
+      </w:r>
+    </w:p>
+    <w:p>
+      <w:pPr>
+        <w:pStyle w:val="ListBullet"/>
+        <w:tabs>
+          <w:tab w:val="clear" w:pos="360"/>
+          <w:tab w:val="num" w:pos="1440"/>
+        </w:tabs>
+        <w:ind w:left="1440"/>
+      </w:pPr>
+      <w:r>
+        <w:t>At a cocktail party w/ 2 people talking at the same time w/ 2 microphones in th</w:t>
+      </w:r>
+      <w:r>
+        <w:t xml:space="preserve">e room at 2 different distances, have each mic record </w:t>
+      </w:r>
+      <w:r>
+        <w:t xml:space="preserve">a different combination of these 2 voices. </w:t>
+      </w:r>
+    </w:p>
+    <w:p>
+      <w:pPr>
+        <w:pStyle w:val="ListBullet"/>
+        <w:tabs>
+          <w:tab w:val="clear" w:pos="360"/>
+          <w:tab w:val="num" w:pos="1440"/>
+        </w:tabs>
+        <w:ind w:left="1440"/>
+      </w:pPr>
+      <w:r>
         <w:lastRenderedPageBreak/>
-        <w:t xml:space="preserve">Imagine a party in a room full of people </w:t>
-      </w:r>
-      <w:r>
-        <w:t xml:space="preserve">all </w:t>
-      </w:r>
-      <w:r>
-        <w:t xml:space="preserve">talking at the same time </w:t>
-      </w:r>
-      <w:r>
-        <w:t>(</w:t>
-      </w:r>
-      <w:r>
-        <w:t xml:space="preserve">causes </w:t>
-      </w:r>
-      <w:r>
-        <w:t xml:space="preserve">many </w:t>
-      </w:r>
-      <w:r>
-        <w:t>overlapping voices), so it’s</w:t>
-      </w:r>
-      <w:r>
-        <w:t xml:space="preserve"> almost hard to hear the person in front of you. </w:t>
+        <w:t xml:space="preserve">Maybe speaker 1 is a little louder in mic 1 </w:t>
+      </w:r>
+      <w:r>
+        <w:t>+</w:t>
+      </w:r>
+      <w:r>
+        <w:t xml:space="preserve"> speaker 2 is a little bit louder on mic 2, b/c the 2 </w:t>
+      </w:r>
+      <w:r>
+        <w:t>mics</w:t>
+      </w:r>
+      <w:r>
+        <w:t xml:space="preserve"> are at different positions relative to the 2 speake</w:t>
+      </w:r>
+      <w:r>
+        <w:t xml:space="preserve">rs, but each mic would cause a separate </w:t>
+      </w:r>
+      <w:r>
+        <w:t xml:space="preserve">overlapping combination of both voices. </w:t>
       </w:r>
     </w:p>
     <w:p>
@@ -1483,13 +1557,49 @@
         <w:ind w:left="1440"/>
       </w:pPr>
       <w:r>
-        <w:t>At a cocktail party w/ 2 people talking at the same time w/ 2 microphones in th</w:t>
-      </w:r>
-      <w:r>
-        <w:t xml:space="preserve">e room at 2 different distances, have each mic record </w:t>
-      </w:r>
-      <w:r>
-        <w:t xml:space="preserve">a different combination of these 2 voices. </w:t>
+        <w:t>W</w:t>
+      </w:r>
+      <w:r>
+        <w:t>e can take these 2 mic recordings</w:t>
+      </w:r>
+      <w:r>
+        <w:t xml:space="preserve"> </w:t>
+      </w:r>
+      <w:r>
+        <w:t>+</w:t>
+      </w:r>
+      <w:r>
+        <w:t xml:space="preserve"> give them to an </w:t>
+      </w:r>
+      <w:r>
+        <w:t>u</w:t>
+      </w:r>
+      <w:r>
+        <w:t xml:space="preserve">nsupervised </w:t>
+      </w:r>
+      <w:r>
+        <w:t>l</w:t>
+      </w:r>
+      <w:r>
+        <w:t xml:space="preserve">earning algorithm called the </w:t>
+      </w:r>
+      <w:r>
+        <w:rPr>
+          <w:b/>
+        </w:rPr>
+        <w:t>cocktail party algorithm</w:t>
+      </w:r>
+      <w:r>
+        <w:t xml:space="preserve"> +</w:t>
+      </w:r>
+      <w:r>
+        <w:t xml:space="preserve"> tell it to find structure in this data for</w:t>
+      </w:r>
+      <w:r>
+        <w:t xml:space="preserve"> us</w:t>
+      </w:r>
+      <w:r>
+        <w:t xml:space="preserve">. </w:t>
       </w:r>
     </w:p>
     <w:p>
@@ -1502,25 +1612,52 @@
         <w:ind w:left="1440"/>
       </w:pPr>
       <w:r>
-        <w:t xml:space="preserve">Maybe speaker 1 is a little louder in mic 1 </w:t>
+        <w:t xml:space="preserve">The </w:t>
+      </w:r>
+      <w:r>
+        <w:t xml:space="preserve">algorithm will </w:t>
+      </w:r>
+      <w:r>
+        <w:t xml:space="preserve">“listen“ </w:t>
+      </w:r>
+      <w:r>
+        <w:t xml:space="preserve">to these audio recordings </w:t>
       </w:r>
       <w:r>
         <w:t>+</w:t>
       </w:r>
       <w:r>
-        <w:t xml:space="preserve"> speaker 2 is a little bit louder on mic 2, b/c the 2 </w:t>
-      </w:r>
-      <w:r>
-        <w:t>mics</w:t>
-      </w:r>
-      <w:r>
-        <w:t xml:space="preserve"> are at different positions relative to the 2 speake</w:t>
-      </w:r>
-      <w:r>
-        <w:t xml:space="preserve">rs, but each mic would cause a separate </w:t>
-      </w:r>
-      <w:r>
-        <w:t xml:space="preserve">overlapping combination of both voices. </w:t>
+        <w:t xml:space="preserve"> </w:t>
+      </w:r>
+      <w:r>
+        <w:t xml:space="preserve">say </w:t>
+      </w:r>
+      <w:r>
+        <w:t>“</w:t>
+      </w:r>
+      <w:r>
+        <w:t xml:space="preserve">it sounds like </w:t>
+      </w:r>
+      <w:r>
+        <w:t xml:space="preserve">2 </w:t>
+      </w:r>
+      <w:r>
+        <w:t>record</w:t>
+      </w:r>
+      <w:r>
+        <w:t>ings are being added together/</w:t>
+      </w:r>
+      <w:r>
+        <w:t xml:space="preserve">have </w:t>
+      </w:r>
+      <w:r>
+        <w:t xml:space="preserve">been </w:t>
+      </w:r>
+      <w:r>
+        <w:t xml:space="preserve">summed together </w:t>
+      </w:r>
+      <w:r>
+        <w:t>to produce these recordings”</w:t>
       </w:r>
     </w:p>
     <w:p>
@@ -1533,10 +1670,87 @@
         <w:ind w:left="1440"/>
       </w:pPr>
       <w:r>
-        <w:t>W</w:t>
-      </w:r>
-      <w:r>
-        <w:t>e can take these 2 mic recordings</w:t>
+        <w:t>Moreover, th</w:t>
+      </w:r>
+      <w:r>
+        <w:t>e cocktail party algorithm will, on its own</w:t>
+      </w:r>
+      <w:r>
+        <w:rPr>
+          <w:i/>
+        </w:rPr>
+        <w:t xml:space="preserve">, </w:t>
+      </w:r>
+      <w:r>
+        <w:rPr>
+          <w:i/>
+        </w:rPr>
+        <w:t>separate out</w:t>
+      </w:r>
+      <w:r>
+        <w:t xml:space="preserve"> these </w:t>
+      </w:r>
+      <w:r>
+        <w:t xml:space="preserve">2 </w:t>
+      </w:r>
+      <w:r>
+        <w:t>audio sources that were being ad</w:t>
+      </w:r>
+      <w:r>
+        <w:t>ded/</w:t>
+      </w:r>
+      <w:r>
+        <w:t xml:space="preserve">summed together </w:t>
+      </w:r>
+      <w:r>
+        <w:t>to</w:t>
+      </w:r>
+      <w:r>
+        <w:t xml:space="preserve"> form other recordings </w:t>
+      </w:r>
+    </w:p>
+    <w:p>
+      <w:pPr>
+        <w:pStyle w:val="ListBullet"/>
+        <w:tabs>
+          <w:tab w:val="clear" w:pos="360"/>
+          <w:tab w:val="num" w:pos="1440"/>
+        </w:tabs>
+        <w:ind w:left="1440"/>
+      </w:pPr>
+      <w:r>
+        <w:t>It c</w:t>
+      </w:r>
+      <w:r>
+        <w:t xml:space="preserve">an </w:t>
+      </w:r>
+      <w:r>
+        <w:t xml:space="preserve">then </w:t>
+      </w:r>
+      <w:r>
+        <w:t xml:space="preserve">separate out 2 people speaking different languages into 2 separate recordings of each language, or separate out 1 person speaking </w:t>
+      </w:r>
+      <w:r>
+        <w:t>+ some</w:t>
+      </w:r>
+      <w:r>
+        <w:t xml:space="preserve"> background music into 2 separate recordings</w:t>
+      </w:r>
+    </w:p>
+    <w:p>
+      <w:pPr>
+        <w:pStyle w:val="ListBullet"/>
+        <w:tabs>
+          <w:tab w:val="clear" w:pos="360"/>
+          <w:tab w:val="num" w:pos="1440"/>
+        </w:tabs>
+        <w:ind w:left="1440"/>
+      </w:pPr>
+      <w:r>
+        <w:t xml:space="preserve">It might seem </w:t>
+      </w:r>
+      <w:r>
+        <w:t>complicated to implement this</w:t>
       </w:r>
       <w:r>
         <w:t xml:space="preserve"> </w:t>
@@ -1545,37 +1759,19 @@
         <w:t>+</w:t>
       </w:r>
       <w:r>
-        <w:t xml:space="preserve"> give them to an </w:t>
-      </w:r>
-      <w:r>
-        <w:t>u</w:t>
-      </w:r>
-      <w:r>
-        <w:t xml:space="preserve">nsupervised </w:t>
-      </w:r>
-      <w:r>
-        <w:t>l</w:t>
-      </w:r>
-      <w:r>
-        <w:t xml:space="preserve">earning algorithm called the </w:t>
-      </w:r>
-      <w:r>
-        <w:rPr>
-          <w:b/>
-        </w:rPr>
-        <w:t>cocktail party algorithm</w:t>
-      </w:r>
-      <w:r>
-        <w:t xml:space="preserve"> +</w:t>
-      </w:r>
-      <w:r>
-        <w:t xml:space="preserve"> tell it to find structure in this data for</w:t>
-      </w:r>
-      <w:r>
-        <w:t xml:space="preserve"> us</w:t>
-      </w:r>
-      <w:r>
-        <w:t xml:space="preserve">. </w:t>
+        <w:t xml:space="preserve"> do a lot of coding </w:t>
+      </w:r>
+      <w:r>
+        <w:t>of</w:t>
+      </w:r>
+      <w:r>
+        <w:t xml:space="preserve"> </w:t>
+      </w:r>
+      <w:r>
+        <w:t>audio processing or link a bunch of synthesizer Jav</w:t>
+      </w:r>
+      <w:r>
+        <w:t>a libraries that process audio</w:t>
       </w:r>
     </w:p>
     <w:p>
@@ -1588,270 +1784,137 @@
         <w:ind w:left="1440"/>
       </w:pPr>
       <w:r>
-        <w:t xml:space="preserve">The </w:t>
-      </w:r>
-      <w:r>
-        <w:t xml:space="preserve">algorithm will </w:t>
-      </w:r>
-      <w:r>
-        <w:t xml:space="preserve">“listen“ </w:t>
-      </w:r>
-      <w:r>
-        <w:t xml:space="preserve">to these audio recordings </w:t>
-      </w:r>
-      <w:r>
-        <w:t>+</w:t>
+        <w:t xml:space="preserve">But, it </w:t>
+      </w:r>
+      <w:r>
+        <w:t xml:space="preserve">turns out the algorithm to do this </w:t>
+      </w:r>
+      <w:r>
+        <w:t xml:space="preserve">can be done </w:t>
+      </w:r>
+      <w:r>
+        <w:t>w/ 1 line of code, but i</w:t>
+      </w:r>
+      <w:r>
+        <w:t xml:space="preserve">t </w:t>
+      </w:r>
+      <w:r>
+        <w:t xml:space="preserve">took </w:t>
+      </w:r>
+      <w:r>
+        <w:t xml:space="preserve">researchers a </w:t>
+      </w:r>
+      <w:r>
+        <w:t xml:space="preserve">LONG </w:t>
+      </w:r>
+      <w:r>
+        <w:t xml:space="preserve">time to come up </w:t>
+      </w:r>
+      <w:r>
+        <w:t xml:space="preserve">w/ </w:t>
+      </w:r>
+      <w:r>
+        <w:t xml:space="preserve">this </w:t>
+      </w:r>
+      <w:r>
+        <w:t xml:space="preserve">1 </w:t>
+      </w:r>
+      <w:r>
+        <w:t xml:space="preserve">line of code. </w:t>
+      </w:r>
+    </w:p>
+    <w:p>
+      <w:pPr>
+        <w:pStyle w:val="ListBullet"/>
+        <w:tabs>
+          <w:tab w:val="clear" w:pos="360"/>
+          <w:tab w:val="num" w:pos="1440"/>
+        </w:tabs>
+        <w:ind w:left="1440"/>
+      </w:pPr>
+      <w:r>
+        <w:rPr>
+          <w:b/>
+        </w:rPr>
+        <w:t>[</w:t>
+      </w:r>
+      <w:proofErr w:type="spellStart"/>
+      <w:r>
+        <w:rPr>
+          <w:b/>
+        </w:rPr>
+        <w:t>W,s,v</w:t>
+      </w:r>
+      <w:proofErr w:type="spellEnd"/>
+      <w:r>
+        <w:rPr>
+          <w:b/>
+        </w:rPr>
+        <w:t xml:space="preserve">] = </w:t>
+      </w:r>
+      <w:proofErr w:type="spellStart"/>
+      <w:r>
+        <w:rPr>
+          <w:b/>
+        </w:rPr>
+        <w:t>svd</w:t>
+      </w:r>
+      <w:proofErr w:type="spellEnd"/>
+      <w:r>
+        <w:rPr>
+          <w:b/>
+        </w:rPr>
+        <w:t>((</w:t>
+      </w:r>
+      <w:proofErr w:type="spellStart"/>
+      <w:r>
+        <w:rPr>
+          <w:b/>
+        </w:rPr>
+        <w:t>repmat</w:t>
+      </w:r>
+      <w:proofErr w:type="spellEnd"/>
+      <w:r>
+        <w:rPr>
+          <w:b/>
+        </w:rPr>
+        <w:t>(sum(x.*x,1),size(x,1),1).*x)*x’);</w:t>
+      </w:r>
+    </w:p>
+    <w:p>
+      <w:pPr>
+        <w:pStyle w:val="ListBullet"/>
+        <w:tabs>
+          <w:tab w:val="clear" w:pos="360"/>
+          <w:tab w:val="num" w:pos="1440"/>
+        </w:tabs>
+        <w:ind w:left="1440"/>
+      </w:pPr>
+      <w:r>
+        <w:t>T</w:t>
+      </w:r>
+      <w:r>
+        <w:t xml:space="preserve">his is </w:t>
+      </w:r>
+      <w:r>
+        <w:rPr>
+          <w:i/>
+        </w:rPr>
+        <w:t>not</w:t>
+      </w:r>
+      <w:r>
+        <w:t xml:space="preserve"> an easy problem, b</w:t>
+      </w:r>
+      <w:r>
+        <w:t>ut it turns out that when you use the right programming environment, many learning algorithms can be</w:t>
+      </w:r>
+      <w:r>
+        <w:t xml:space="preserve"> run w/</w:t>
       </w:r>
       <w:r>
         <w:t xml:space="preserve"> </w:t>
       </w:r>
       <w:r>
-        <w:t xml:space="preserve">say </w:t>
-      </w:r>
-      <w:r>
-        <w:t>“</w:t>
-      </w:r>
-      <w:r>
-        <w:t xml:space="preserve">it sounds like </w:t>
-      </w:r>
-      <w:r>
-        <w:t xml:space="preserve">2 </w:t>
-      </w:r>
-      <w:r>
-        <w:t>record</w:t>
-      </w:r>
-      <w:r>
-        <w:t>ings are being added together/</w:t>
-      </w:r>
-      <w:r>
-        <w:t xml:space="preserve">have </w:t>
-      </w:r>
-      <w:r>
-        <w:t xml:space="preserve">been </w:t>
-      </w:r>
-      <w:r>
-        <w:t xml:space="preserve">summed together </w:t>
-      </w:r>
-      <w:r>
-        <w:t>to produce these recordings”</w:t>
-      </w:r>
-    </w:p>
-    <w:p>
-      <w:pPr>
-        <w:pStyle w:val="ListBullet"/>
-        <w:tabs>
-          <w:tab w:val="clear" w:pos="360"/>
-          <w:tab w:val="num" w:pos="1440"/>
-        </w:tabs>
-        <w:ind w:left="1440"/>
-      </w:pPr>
-      <w:r>
-        <w:t>Moreover, th</w:t>
-      </w:r>
-      <w:r>
-        <w:t xml:space="preserve">e cocktail party algorithm will, </w:t>
-      </w:r>
-      <w:r>
-        <w:t>on its own</w:t>
-      </w:r>
-      <w:r>
-        <w:rPr>
-          <w:i/>
-        </w:rPr>
-        <w:t xml:space="preserve">, </w:t>
-      </w:r>
-      <w:r>
-        <w:rPr>
-          <w:i/>
-        </w:rPr>
-        <w:t>separate out</w:t>
-      </w:r>
-      <w:r>
-        <w:t xml:space="preserve"> these </w:t>
-      </w:r>
-      <w:r>
-        <w:t xml:space="preserve">2 </w:t>
-      </w:r>
-      <w:r>
-        <w:t>audio sources that were being ad</w:t>
-      </w:r>
-      <w:r>
-        <w:t>ded/</w:t>
-      </w:r>
-      <w:r>
-        <w:t xml:space="preserve">summed together </w:t>
-      </w:r>
-      <w:r>
-        <w:t>to</w:t>
-      </w:r>
-      <w:r>
-        <w:t xml:space="preserve"> form other recordings </w:t>
-      </w:r>
-    </w:p>
-    <w:p>
-      <w:pPr>
-        <w:pStyle w:val="ListBullet"/>
-        <w:tabs>
-          <w:tab w:val="clear" w:pos="360"/>
-          <w:tab w:val="num" w:pos="1440"/>
-        </w:tabs>
-        <w:ind w:left="1440"/>
-      </w:pPr>
-      <w:r>
-        <w:t>It c</w:t>
-      </w:r>
-      <w:r>
-        <w:t xml:space="preserve">an </w:t>
-      </w:r>
-      <w:r>
-        <w:t xml:space="preserve">then </w:t>
-      </w:r>
-      <w:r>
-        <w:t xml:space="preserve">separate out 2 people speaking different languages into 2 separate recordings of each language, or separate out 1 person speaking </w:t>
-      </w:r>
-      <w:r>
-        <w:t>+ some</w:t>
-      </w:r>
-      <w:r>
-        <w:t xml:space="preserve"> background music into 2 separate recordings</w:t>
-      </w:r>
-    </w:p>
-    <w:p>
-      <w:pPr>
-        <w:pStyle w:val="ListBullet"/>
-        <w:tabs>
-          <w:tab w:val="clear" w:pos="360"/>
-          <w:tab w:val="num" w:pos="1440"/>
-        </w:tabs>
-        <w:ind w:left="1440"/>
-      </w:pPr>
-      <w:r>
-        <w:t xml:space="preserve">It might seem </w:t>
-      </w:r>
-      <w:r>
-        <w:t>complicated to implement this</w:t>
-      </w:r>
-      <w:r>
-        <w:t xml:space="preserve"> </w:t>
-      </w:r>
-      <w:r>
-        <w:t>+</w:t>
-      </w:r>
-      <w:r>
-        <w:t xml:space="preserve"> do a lot of coding </w:t>
-      </w:r>
-      <w:r>
-        <w:t>of</w:t>
-      </w:r>
-      <w:r>
-        <w:t xml:space="preserve"> </w:t>
-      </w:r>
-      <w:r>
-        <w:t>audio processing or link a bunch of synthesizer Jav</w:t>
-      </w:r>
-      <w:r>
-        <w:t>a libraries that process audio</w:t>
-      </w:r>
-    </w:p>
-    <w:p>
-      <w:pPr>
-        <w:pStyle w:val="ListBullet"/>
-        <w:tabs>
-          <w:tab w:val="clear" w:pos="360"/>
-          <w:tab w:val="num" w:pos="1440"/>
-        </w:tabs>
-        <w:ind w:left="1440"/>
-      </w:pPr>
-      <w:r>
-        <w:t xml:space="preserve">But, it </w:t>
-      </w:r>
-      <w:r>
-        <w:t xml:space="preserve">turns out the algorithm to do this </w:t>
-      </w:r>
-      <w:r>
-        <w:t xml:space="preserve">can be done </w:t>
-      </w:r>
-      <w:r>
-        <w:t>w/ 1 line of code, but i</w:t>
-      </w:r>
-      <w:r>
-        <w:t xml:space="preserve">t </w:t>
-      </w:r>
-      <w:r>
-        <w:t xml:space="preserve">took </w:t>
-      </w:r>
-      <w:r>
-        <w:t xml:space="preserve">researchers a </w:t>
-      </w:r>
-      <w:r>
-        <w:t xml:space="preserve">LONG </w:t>
-      </w:r>
-      <w:r>
-        <w:t xml:space="preserve">time to come up </w:t>
-      </w:r>
-      <w:r>
-        <w:t xml:space="preserve">w/ </w:t>
-      </w:r>
-      <w:r>
-        <w:t xml:space="preserve">this </w:t>
-      </w:r>
-      <w:r>
-        <w:t xml:space="preserve">1 </w:t>
-      </w:r>
-      <w:r>
-        <w:t xml:space="preserve">line of code. </w:t>
-      </w:r>
-    </w:p>
-    <w:p>
-      <w:pPr>
-        <w:pStyle w:val="ListBullet"/>
-        <w:tabs>
-          <w:tab w:val="clear" w:pos="360"/>
-          <w:tab w:val="num" w:pos="1440"/>
-        </w:tabs>
-        <w:ind w:left="1440"/>
-      </w:pPr>
-      <w:r>
-        <w:rPr>
-          <w:b/>
-        </w:rPr>
-        <w:t>[W,s,v] = svd((repmat(sum(x.*x,1),size(x,1),1).*x)*x’);</w:t>
-      </w:r>
-    </w:p>
-    <w:p>
-      <w:pPr>
-        <w:pStyle w:val="ListBullet"/>
-        <w:tabs>
-          <w:tab w:val="clear" w:pos="360"/>
-          <w:tab w:val="num" w:pos="1440"/>
-        </w:tabs>
-        <w:ind w:left="1440"/>
-      </w:pPr>
-      <w:r>
-        <w:t>T</w:t>
-      </w:r>
-      <w:r>
-        <w:t xml:space="preserve">his is </w:t>
-      </w:r>
-      <w:r>
-        <w:rPr>
-          <w:i/>
-        </w:rPr>
-        <w:t>not</w:t>
-      </w:r>
-      <w:r>
-        <w:t xml:space="preserve"> an easy problem, b</w:t>
-      </w:r>
-      <w:r>
-        <w:t>ut it turns out that when you use the right programming environment, many learning algorithms can be</w:t>
-      </w:r>
-      <w:r>
-        <w:t xml:space="preserve"> run w/</w:t>
-      </w:r>
-      <w:r>
-        <w:t xml:space="preserve"> </w:t>
-      </w:r>
-      <w:r>
         <w:t xml:space="preserve">a </w:t>
       </w:r>
       <w:r>
@@ -1883,7 +1946,15 @@
         <w:t xml:space="preserve"> environment, </w:t>
       </w:r>
       <w:r>
-        <w:t>an open-source software (or MatLab)</w:t>
+        <w:t xml:space="preserve">an open-source software (or </w:t>
+      </w:r>
+      <w:proofErr w:type="spellStart"/>
+      <w:r>
+        <w:t>MatLab</w:t>
+      </w:r>
+      <w:proofErr w:type="spellEnd"/>
+      <w:r>
+        <w:t>)</w:t>
       </w:r>
     </w:p>
     <w:p>
@@ -2134,89 +2205,6 @@
     <w:p>
       <w:pPr>
         <w:pStyle w:val="ListBullet"/>
-      </w:pPr>
-      <w:r>
-        <w:lastRenderedPageBreak/>
-        <w:t>Introduction</w:t>
-      </w:r>
-      <w:r>
-        <w:t xml:space="preserve"> </w:t>
-      </w:r>
-      <w:r>
-        <w:t>Quiz</w:t>
-      </w:r>
-    </w:p>
-    <w:p>
-      <w:pPr>
-        <w:pStyle w:val="ListBullet"/>
-        <w:tabs>
-          <w:tab w:val="clear" w:pos="360"/>
-          <w:tab w:val="num" w:pos="720"/>
-        </w:tabs>
-        <w:ind w:left="720"/>
-      </w:pPr>
-      <w:r>
-        <w:t xml:space="preserve">A </w:t>
-      </w:r>
-      <w:r>
-        <w:t xml:space="preserve">CPU </w:t>
-      </w:r>
-      <w:r>
-        <w:t>program is said to learn from experience E with</w:t>
-      </w:r>
-      <w:r>
-        <w:t xml:space="preserve"> </w:t>
-      </w:r>
-      <w:r>
-        <w:t>respect to some task T and some performance measure P if its</w:t>
-      </w:r>
-      <w:r>
-        <w:t xml:space="preserve"> </w:t>
-      </w:r>
-      <w:r>
-        <w:t>performance on T, as measured by P, improves with experience E.</w:t>
-      </w:r>
-      <w:r>
-        <w:t xml:space="preserve"> </w:t>
-      </w:r>
-      <w:r>
-        <w:t>Suppose we feed a learning algorithm a lot of historical weather</w:t>
-      </w:r>
-      <w:r>
-        <w:t xml:space="preserve"> </w:t>
-      </w:r>
-      <w:r>
-        <w:t>data, and have it learn to predict weather. What would be a</w:t>
-      </w:r>
-      <w:r>
-        <w:t xml:space="preserve"> </w:t>
-      </w:r>
-      <w:r>
-        <w:t>reasonable choice for P?</w:t>
-      </w:r>
-    </w:p>
-    <w:p>
-      <w:pPr>
-        <w:pStyle w:val="ListBullet"/>
-        <w:tabs>
-          <w:tab w:val="clear" w:pos="360"/>
-          <w:tab w:val="num" w:pos="720"/>
-        </w:tabs>
-        <w:ind w:left="720"/>
-        <w:rPr>
-          <w:b/>
-        </w:rPr>
-      </w:pPr>
-      <w:r>
-        <w:rPr>
-          <w:b/>
-        </w:rPr>
-        <w:t>The probability of it correctly predicting a future date's weather.</w:t>
-      </w:r>
-    </w:p>
-    <w:p>
-      <w:pPr>
-        <w:pStyle w:val="ListBullet"/>
         <w:numPr>
           <w:ilvl w:val="0"/>
           <w:numId w:val="0"/>
@@ -2227,39 +2215,152 @@
     <w:p>
       <w:pPr>
         <w:pStyle w:val="ListBullet"/>
-      </w:pPr>
-      <w:r>
-        <w:t>Suppose you are working on weather prediction, and use a</w:t>
-      </w:r>
-      <w:r>
-        <w:t xml:space="preserve"> </w:t>
-      </w:r>
-      <w:r>
-        <w:t>learning algorithm to predict tomorrow's temperature (in</w:t>
-      </w:r>
-      <w:r>
-        <w:t xml:space="preserve"> </w:t>
-      </w:r>
-      <w:r>
-        <w:t xml:space="preserve">degrees </w:t>
-      </w:r>
-      <w:r>
-        <w:t>C</w:t>
-      </w:r>
-      <w:r>
-        <w:t>/</w:t>
-      </w:r>
-      <w:r>
-        <w:t>F</w:t>
-      </w:r>
-      <w:r>
-        <w:t>).</w:t>
-      </w:r>
-      <w:r>
-        <w:t xml:space="preserve"> </w:t>
-      </w:r>
-      <w:r>
-        <w:t>Would you treat this as a classification or a regression problem?</w:t>
+        <w:numPr>
+          <w:ilvl w:val="0"/>
+          <w:numId w:val="0"/>
+        </w:numPr>
+        <w:ind w:left="360"/>
+      </w:pPr>
+    </w:p>
+    <w:p>
+      <w:pPr>
+        <w:pStyle w:val="ListBullet"/>
+        <w:numPr>
+          <w:ilvl w:val="0"/>
+          <w:numId w:val="0"/>
+        </w:numPr>
+        <w:ind w:left="360"/>
+      </w:pPr>
+    </w:p>
+    <w:p>
+      <w:pPr>
+        <w:pStyle w:val="ListBullet"/>
+        <w:numPr>
+          <w:ilvl w:val="0"/>
+          <w:numId w:val="0"/>
+        </w:numPr>
+        <w:ind w:left="360"/>
+      </w:pPr>
+    </w:p>
+    <w:p>
+      <w:pPr>
+        <w:pStyle w:val="ListBullet"/>
+        <w:numPr>
+          <w:ilvl w:val="0"/>
+          <w:numId w:val="0"/>
+        </w:numPr>
+        <w:ind w:left="360" w:hanging="360"/>
+      </w:pPr>
+    </w:p>
+    <w:p>
+      <w:pPr>
+        <w:pStyle w:val="ListBullet"/>
+        <w:numPr>
+          <w:ilvl w:val="0"/>
+          <w:numId w:val="0"/>
+        </w:numPr>
+        <w:ind w:left="360" w:hanging="360"/>
+        <w:rPr>
+          <w:u w:val="single"/>
+        </w:rPr>
+      </w:pPr>
+      <w:r>
+        <w:rPr>
+          <w:u w:val="single"/>
+        </w:rPr>
+        <w:lastRenderedPageBreak/>
+        <w:t>Introduction Quiz</w:t>
+      </w:r>
+    </w:p>
+    <w:p>
+      <w:pPr>
+        <w:pStyle w:val="ListBullet"/>
+      </w:pPr>
+      <w:r>
+        <w:t>A CPU program is said to learn from experience E with respect to some task T and some performance measure P if its performance on T, as measured by P, improves with experience E. Suppose we feed a learning algorithm a lot of historical weather data, and have it learn to predict weather. What would be a reasonable choice for P?</w:t>
+      </w:r>
+    </w:p>
+    <w:p>
+      <w:pPr>
+        <w:pStyle w:val="ListBullet"/>
+        <w:tabs>
+          <w:tab w:val="clear" w:pos="360"/>
+          <w:tab w:val="num" w:pos="720"/>
+        </w:tabs>
+        <w:ind w:left="720"/>
+        <w:rPr>
+          <w:b/>
+        </w:rPr>
+      </w:pPr>
+      <w:r>
+        <w:rPr>
+          <w:b/>
+        </w:rPr>
+        <w:t>The probability of it correctly predicting a future date's weather.</w:t>
+      </w:r>
+    </w:p>
+    <w:p>
+      <w:pPr>
+        <w:pStyle w:val="ListBullet"/>
+        <w:tabs>
+          <w:tab w:val="clear" w:pos="360"/>
+          <w:tab w:val="num" w:pos="720"/>
+        </w:tabs>
+        <w:ind w:left="720"/>
+        <w:rPr>
+          <w:b/>
+        </w:rPr>
+      </w:pPr>
+      <w:r>
+        <w:rPr>
+          <w:b/>
+        </w:rPr>
+        <w:t xml:space="preserve">T = Predicting weather </w:t>
+      </w:r>
+      <w:r>
+        <w:rPr>
+          <w:b/>
+        </w:rPr>
+        <w:t>correctly</w:t>
+      </w:r>
+      <w:bookmarkStart w:id="0" w:name="_GoBack"/>
+      <w:bookmarkEnd w:id="0"/>
+    </w:p>
+    <w:p>
+      <w:pPr>
+        <w:pStyle w:val="ListBullet"/>
+        <w:tabs>
+          <w:tab w:val="clear" w:pos="360"/>
+          <w:tab w:val="num" w:pos="720"/>
+        </w:tabs>
+        <w:ind w:left="720"/>
+        <w:rPr>
+          <w:b/>
+        </w:rPr>
+      </w:pPr>
+      <w:r>
+        <w:rPr>
+          <w:b/>
+        </w:rPr>
+        <w:t>E = Predicting the weather</w:t>
+      </w:r>
+    </w:p>
+    <w:p>
+      <w:pPr>
+        <w:pStyle w:val="ListBullet"/>
+        <w:numPr>
+          <w:ilvl w:val="0"/>
+          <w:numId w:val="0"/>
+        </w:numPr>
+        <w:ind w:left="360"/>
+      </w:pPr>
+    </w:p>
+    <w:p>
+      <w:pPr>
+        <w:pStyle w:val="ListBullet"/>
+      </w:pPr>
+      <w:r>
+        <w:t>Suppose you are working on weather prediction, and use a learning algorithm to predict tomorrow's temperature (in degrees C/F). Would you treat this as a classification or a regression problem?</w:t>
       </w:r>
     </w:p>
     <w:p>
@@ -2299,13 +2400,7 @@
         <w:pStyle w:val="ListBullet"/>
       </w:pPr>
       <w:r>
-        <w:t>Suppose you are working on stock market prediction. You</w:t>
-      </w:r>
-      <w:r>
-        <w:t>’d</w:t>
-      </w:r>
-      <w:r>
-        <w:t xml:space="preserve"> like to predict whether or not a certain company will win a patent infringement lawsuit (by training on data of companies that had to defend against similar lawsuits). Would you treat this as a classification or a regression problem?</w:t>
+        <w:t>Suppose you are working on stock market prediction. You’d like to predict whether or not a certain company will win a patent infringement lawsuit (by training on data of companies that had to defend against similar lawsuits). Would you treat this as a classification or a regression problem?</w:t>
       </w:r>
     </w:p>
     <w:p>
@@ -2345,43 +2440,7 @@
         <w:pStyle w:val="ListBullet"/>
       </w:pPr>
       <w:r>
-        <w:t>Some of the problems below are best addressed using a supervised</w:t>
-      </w:r>
-      <w:r>
-        <w:t xml:space="preserve"> </w:t>
-      </w:r>
-      <w:r>
-        <w:t xml:space="preserve">learning algorithm, </w:t>
-      </w:r>
-      <w:r>
-        <w:t>+</w:t>
-      </w:r>
-      <w:r>
-        <w:t xml:space="preserve"> others </w:t>
-      </w:r>
-      <w:r>
-        <w:t>w/</w:t>
-      </w:r>
-      <w:r>
-        <w:t xml:space="preserve"> an unsupervised</w:t>
-      </w:r>
-      <w:r>
-        <w:t xml:space="preserve"> </w:t>
-      </w:r>
-      <w:r>
-        <w:t>learning algorithm. Which of the following would you apply</w:t>
-      </w:r>
-      <w:r>
-        <w:t xml:space="preserve"> </w:t>
-      </w:r>
-      <w:r>
-        <w:t>supervised learning to? In each case, assume some appropriate</w:t>
-      </w:r>
-      <w:r>
-        <w:t xml:space="preserve"> </w:t>
-      </w:r>
-      <w:r>
-        <w:t>dataset is available for your algorithm to learn from.</w:t>
+        <w:t>Some of the problems below are best addressed using a supervised learning algorithm, + others w/ an unsupervised learning algorithm. Which of the following would you apply supervised learning to? In each case, assume some appropriate dataset is available for your algorithm to learn from.</w:t>
       </w:r>
     </w:p>
     <w:p>
@@ -2497,14 +2556,106 @@
         </w:rPr>
         <w:t>CPU’s</w:t>
       </w:r>
-      <w:bookmarkStart w:id="0" w:name="_GoBack"/>
-      <w:bookmarkEnd w:id="0"/>
       <w:r>
         <w:rPr>
           <w:b/>
         </w:rPr>
         <w:t xml:space="preserve"> the ability to learn without being explicitly programmed.</w:t>
       </w:r>
+    </w:p>
+    <w:p>
+      <w:pPr>
+        <w:pStyle w:val="ListBullet"/>
+        <w:numPr>
+          <w:ilvl w:val="0"/>
+          <w:numId w:val="0"/>
+        </w:numPr>
+        <w:ind w:left="360" w:hanging="360"/>
+        <w:rPr>
+          <w:b/>
+        </w:rPr>
+      </w:pPr>
+    </w:p>
+    <w:p>
+      <w:pPr>
+        <w:pStyle w:val="ListBullet"/>
+      </w:pPr>
+      <w:r>
+        <w:t>An email program watches which emails we mark as spam or not spam, and based on this activity learns how to better filter spam. What is the task, T, here?</w:t>
+      </w:r>
+    </w:p>
+    <w:p>
+      <w:pPr>
+        <w:pStyle w:val="ListBullet"/>
+        <w:tabs>
+          <w:tab w:val="clear" w:pos="360"/>
+          <w:tab w:val="num" w:pos="720"/>
+        </w:tabs>
+        <w:ind w:left="720"/>
+        <w:rPr>
+          <w:b/>
+        </w:rPr>
+      </w:pPr>
+      <w:r>
+        <w:rPr>
+          <w:b/>
+        </w:rPr>
+        <w:t xml:space="preserve">T = </w:t>
+      </w:r>
+      <w:r>
+        <w:rPr>
+          <w:b/>
+        </w:rPr>
+        <w:t>Classify emails as spam or not spam</w:t>
+      </w:r>
+    </w:p>
+    <w:p>
+      <w:pPr>
+        <w:pStyle w:val="ListBullet"/>
+        <w:tabs>
+          <w:tab w:val="clear" w:pos="360"/>
+          <w:tab w:val="num" w:pos="720"/>
+        </w:tabs>
+        <w:ind w:left="720"/>
+        <w:rPr>
+          <w:b/>
+        </w:rPr>
+      </w:pPr>
+      <w:r>
+        <w:rPr>
+          <w:b/>
+        </w:rPr>
+        <w:t>E = watching you classify spam and not spam</w:t>
+      </w:r>
+    </w:p>
+    <w:p>
+      <w:pPr>
+        <w:pStyle w:val="ListBullet"/>
+        <w:tabs>
+          <w:tab w:val="clear" w:pos="360"/>
+          <w:tab w:val="num" w:pos="720"/>
+        </w:tabs>
+        <w:ind w:left="720"/>
+        <w:rPr>
+          <w:b/>
+        </w:rPr>
+      </w:pPr>
+      <w:r>
+        <w:rPr>
+          <w:b/>
+        </w:rPr>
+        <w:t>P = probability the program will correctly ID /not spam, OR the # or fraction/% of emails correctly classified as spam/not spam</w:t>
+      </w:r>
+    </w:p>
+    <w:p>
+      <w:pPr>
+        <w:pStyle w:val="ListBullet"/>
+        <w:numPr>
+          <w:ilvl w:val="0"/>
+          <w:numId w:val="0"/>
+        </w:numPr>
+        <w:ind w:left="360"/>
+      </w:pPr>
     </w:p>
     <w:sectPr>
       <w:pgSz w:w="12240" w:h="15840"/>
@@ -2740,6 +2891,9 @@
   </w:num>
   <w:num w:numId="9">
     <w:abstractNumId w:val="1"/>
+  </w:num>
+  <w:num w:numId="10">
+    <w:abstractNumId w:val="0"/>
   </w:num>
 </w:numbering>
 </file>
@@ -3510,4 +3664,16 @@
     </a:ext>
   </a:extLst>
 </a:theme>
+</file>
+
+<file path=customXml/item1.xml><?xml version="1.0" encoding="utf-8"?>
+<b:Sources xmlns:b="http://schemas.openxmlformats.org/officeDocument/2006/bibliography" xmlns="http://schemas.openxmlformats.org/officeDocument/2006/bibliography" SelectedStyle="\APASixthEditionOfficeOnline.xsl" StyleName="APA" Version="6"/>
+</file>
+
+<file path=customXml/itemProps1.xml><?xml version="1.0" encoding="utf-8"?>
+<ds:datastoreItem xmlns:ds="http://schemas.openxmlformats.org/officeDocument/2006/customXml" ds:itemID="{2B68C858-829C-4E08-BDCE-E1E12DB12A9E}">
+  <ds:schemaRefs>
+    <ds:schemaRef ds:uri="http://schemas.openxmlformats.org/officeDocument/2006/bibliography"/>
+  </ds:schemaRefs>
+</ds:datastoreItem>
 </file>
</xml_diff>